<commit_message>
Sistema pronto - visual antigo
</commit_message>
<xml_diff>
--- a/Prompt para operação em banco de dados.docx
+++ b/Prompt para operação em banco de dados.docx
@@ -8,6 +8,7 @@
           <w:rFonts w:hint="default"/>
         </w:rPr>
       </w:pPr>
+      <w:bookmarkStart w:id="0" w:name="_GoBack"/>
       <w:r>
         <w:rPr>
           <w:rFonts w:hint="default"/>
@@ -60,8 +61,6 @@
         </w:rPr>
         <w:t>- Prisma Client e schema management</w:t>
       </w:r>
-      <w:bookmarkStart w:id="0" w:name="_GoBack"/>
-      <w:bookmarkEnd w:id="0"/>
     </w:p>
     <w:p>
       <w:pPr>
@@ -149,7 +148,7 @@
           <w:rFonts w:hint="default"/>
           <w:lang w:val="pt-BR"/>
         </w:rPr>
-        <w:t>Acesse o banco de dados do sistema e apague todas as tarefas, habitos e projetos do usuário informado.</w:t>
+        <w:t>Buscar no banco de dados as informações a respeito dessa tarefa “cmeaejbar000lml01ikld71pm”.</w:t>
       </w:r>
     </w:p>
     <w:p>
@@ -824,6 +823,7 @@
         </w:rPr>
       </w:pPr>
     </w:p>
+    <w:bookmarkEnd w:id="0"/>
     <w:sectPr>
       <w:pgSz w:w="11906" w:h="16838"/>
       <w:pgMar w:top="1440" w:right="1800" w:bottom="1440" w:left="1800" w:header="720" w:footer="720" w:gutter="0"/>
@@ -910,7 +910,7 @@
     <w:lsdException w:qFormat="1" w:unhideWhenUsed="0" w:uiPriority="0" w:semiHidden="0" w:name="Title"/>
     <w:lsdException w:unhideWhenUsed="0" w:uiPriority="0" w:semiHidden="0" w:name="Closing"/>
     <w:lsdException w:unhideWhenUsed="0" w:uiPriority="0" w:semiHidden="0" w:name="Signature"/>
-    <w:lsdException w:unhideWhenUsed="0" w:uiPriority="0" w:name="Default Paragraph Font"/>
+    <w:lsdException w:qFormat="1" w:unhideWhenUsed="0" w:uiPriority="0" w:name="Default Paragraph Font"/>
     <w:lsdException w:unhideWhenUsed="0" w:uiPriority="0" w:semiHidden="0" w:name="Body Text"/>
     <w:lsdException w:unhideWhenUsed="0" w:uiPriority="0" w:semiHidden="0" w:name="Body Text Indent"/>
     <w:lsdException w:unhideWhenUsed="0" w:uiPriority="0" w:semiHidden="0" w:name="List Continue"/>
@@ -1008,6 +1008,7 @@
   <w:style w:type="character" w:default="1" w:styleId="2">
     <w:name w:val="Default Paragraph Font"/>
     <w:semiHidden/>
+    <w:qFormat/>
     <w:uiPriority w:val="0"/>
   </w:style>
   <w:style w:type="table" w:default="1" w:styleId="3">

</xml_diff>